<commit_message>
Updated Memo with Business Rules
</commit_message>
<xml_diff>
--- a/Artifacts/ArthDBProject.docx
+++ b/Artifacts/ArthDBProject.docx
@@ -549,6 +549,394 @@
     </w:p>
     <w:p>
       <w:pPr>
+        <w:pStyle w:val="ListParagraph"/>
+        <w:spacing w:line="276" w:lineRule="auto"/>
+        <w:rPr>
+          <w:sz w:val="24"/>
+          <w:szCs w:val="24"/>
+        </w:rPr>
+      </w:pPr>
+    </w:p>
+    <w:p>
+      <w:pPr>
+        <w:spacing w:line="276" w:lineRule="auto"/>
+        <w:jc w:val="both"/>
+        <w:rPr>
+          <w:b/>
+          <w:bCs/>
+          <w:sz w:val="24"/>
+          <w:szCs w:val="24"/>
+        </w:rPr>
+      </w:pPr>
+      <w:r>
+        <w:rPr>
+          <w:b/>
+          <w:bCs/>
+          <w:sz w:val="24"/>
+          <w:szCs w:val="24"/>
+        </w:rPr>
+        <w:t>Business Rules:</w:t>
+      </w:r>
+    </w:p>
+    <w:p>
+      <w:pPr>
+        <w:pStyle w:val="ListParagraph"/>
+        <w:numPr>
+          <w:ilvl w:val="0"/>
+          <w:numId w:val="12"/>
+        </w:numPr>
+        <w:ind w:left="360"/>
+        <w:jc w:val="both"/>
+        <w:rPr>
+          <w:sz w:val="24"/>
+          <w:szCs w:val="24"/>
+        </w:rPr>
+      </w:pPr>
+      <w:r>
+        <w:rPr>
+          <w:b/>
+          <w:bCs/>
+          <w:sz w:val="24"/>
+          <w:szCs w:val="24"/>
+        </w:rPr>
+        <w:t>001</w:t>
+      </w:r>
+      <w:r>
+        <w:rPr>
+          <w:sz w:val="24"/>
+          <w:szCs w:val="24"/>
+        </w:rPr>
+        <w:t xml:space="preserve"> – Item’s information</w:t>
+      </w:r>
+    </w:p>
+    <w:p>
+      <w:pPr>
+        <w:ind w:left="360"/>
+        <w:jc w:val="both"/>
+        <w:rPr>
+          <w:sz w:val="24"/>
+          <w:szCs w:val="24"/>
+        </w:rPr>
+      </w:pPr>
+      <w:r>
+        <w:rPr>
+          <w:b/>
+          <w:bCs/>
+          <w:sz w:val="24"/>
+          <w:szCs w:val="24"/>
+        </w:rPr>
+        <w:t>Type:</w:t>
+      </w:r>
+      <w:r>
+        <w:rPr>
+          <w:sz w:val="24"/>
+          <w:szCs w:val="24"/>
+        </w:rPr>
+        <w:t xml:space="preserve"> Dynamic</w:t>
+      </w:r>
+    </w:p>
+    <w:p>
+      <w:pPr>
+        <w:ind w:left="360"/>
+        <w:jc w:val="both"/>
+        <w:rPr>
+          <w:sz w:val="24"/>
+          <w:szCs w:val="24"/>
+        </w:rPr>
+      </w:pPr>
+      <w:r>
+        <w:rPr>
+          <w:b/>
+          <w:bCs/>
+          <w:sz w:val="24"/>
+          <w:szCs w:val="24"/>
+        </w:rPr>
+        <w:t>Category:</w:t>
+      </w:r>
+      <w:r>
+        <w:rPr>
+          <w:sz w:val="24"/>
+          <w:szCs w:val="24"/>
+        </w:rPr>
+        <w:t xml:space="preserve"> Structural fact</w:t>
+      </w:r>
+    </w:p>
+    <w:p>
+      <w:pPr>
+        <w:ind w:left="360"/>
+        <w:jc w:val="both"/>
+        <w:rPr>
+          <w:sz w:val="24"/>
+          <w:szCs w:val="24"/>
+        </w:rPr>
+      </w:pPr>
+      <w:r>
+        <w:rPr>
+          <w:b/>
+          <w:bCs/>
+          <w:sz w:val="24"/>
+          <w:szCs w:val="24"/>
+        </w:rPr>
+        <w:t>Date:</w:t>
+      </w:r>
+      <w:r>
+        <w:rPr>
+          <w:sz w:val="24"/>
+          <w:szCs w:val="24"/>
+        </w:rPr>
+        <w:t xml:space="preserve"> 1</w:t>
+      </w:r>
+      <w:r>
+        <w:rPr>
+          <w:sz w:val="24"/>
+          <w:szCs w:val="24"/>
+          <w:vertAlign w:val="superscript"/>
+        </w:rPr>
+        <w:t>st</w:t>
+      </w:r>
+      <w:r>
+        <w:rPr>
+          <w:sz w:val="24"/>
+          <w:szCs w:val="24"/>
+        </w:rPr>
+        <w:t xml:space="preserve"> December 2021</w:t>
+      </w:r>
+    </w:p>
+    <w:p>
+      <w:pPr>
+        <w:spacing w:line="276" w:lineRule="auto"/>
+        <w:ind w:left="360"/>
+        <w:jc w:val="both"/>
+        <w:rPr>
+          <w:sz w:val="24"/>
+          <w:szCs w:val="24"/>
+        </w:rPr>
+      </w:pPr>
+      <w:r>
+        <w:rPr>
+          <w:b/>
+          <w:bCs/>
+          <w:sz w:val="24"/>
+          <w:szCs w:val="24"/>
+        </w:rPr>
+        <w:lastRenderedPageBreak/>
+        <w:t>Description:</w:t>
+      </w:r>
+      <w:r>
+        <w:rPr>
+          <w:sz w:val="24"/>
+          <w:szCs w:val="24"/>
+        </w:rPr>
+        <w:t xml:space="preserve"> There should be items when customer logins to the system. Customer can select items and add to cart. Items should be </w:t>
+      </w:r>
+      <w:proofErr w:type="gramStart"/>
+      <w:r>
+        <w:rPr>
+          <w:sz w:val="24"/>
+          <w:szCs w:val="24"/>
+        </w:rPr>
+        <w:t>have</w:t>
+      </w:r>
+      <w:proofErr w:type="gramEnd"/>
+      <w:r>
+        <w:rPr>
+          <w:sz w:val="24"/>
+          <w:szCs w:val="24"/>
+        </w:rPr>
+        <w:t xml:space="preserve"> item name, item price, discount on that particular item.</w:t>
+      </w:r>
+    </w:p>
+    <w:p>
+      <w:pPr>
+        <w:jc w:val="both"/>
+        <w:rPr>
+          <w:sz w:val="24"/>
+          <w:szCs w:val="24"/>
+        </w:rPr>
+      </w:pPr>
+      <w:r>
+        <w:rPr>
+          <w:b/>
+          <w:bCs/>
+          <w:sz w:val="24"/>
+          <w:szCs w:val="24"/>
+        </w:rPr>
+        <w:t>2)</w:t>
+      </w:r>
+      <w:r>
+        <w:rPr>
+          <w:sz w:val="24"/>
+          <w:szCs w:val="24"/>
+        </w:rPr>
+        <w:t xml:space="preserve"> </w:t>
+      </w:r>
+      <w:r>
+        <w:rPr>
+          <w:sz w:val="24"/>
+          <w:szCs w:val="24"/>
+        </w:rPr>
+        <w:t xml:space="preserve">  </w:t>
+      </w:r>
+      <w:r>
+        <w:rPr>
+          <w:b/>
+          <w:bCs/>
+          <w:sz w:val="24"/>
+          <w:szCs w:val="24"/>
+        </w:rPr>
+        <w:t>001</w:t>
+      </w:r>
+      <w:r>
+        <w:rPr>
+          <w:sz w:val="24"/>
+          <w:szCs w:val="24"/>
+        </w:rPr>
+        <w:t xml:space="preserve"> – </w:t>
+      </w:r>
+      <w:r>
+        <w:rPr>
+          <w:sz w:val="24"/>
+          <w:szCs w:val="24"/>
+        </w:rPr>
+        <w:t>Print Receipt</w:t>
+      </w:r>
+    </w:p>
+    <w:p>
+      <w:pPr>
+        <w:ind w:left="360"/>
+        <w:jc w:val="both"/>
+        <w:rPr>
+          <w:sz w:val="24"/>
+          <w:szCs w:val="24"/>
+        </w:rPr>
+      </w:pPr>
+      <w:r>
+        <w:rPr>
+          <w:b/>
+          <w:bCs/>
+          <w:sz w:val="24"/>
+          <w:szCs w:val="24"/>
+        </w:rPr>
+        <w:t>Type:</w:t>
+      </w:r>
+      <w:r>
+        <w:rPr>
+          <w:sz w:val="24"/>
+          <w:szCs w:val="24"/>
+        </w:rPr>
+        <w:t xml:space="preserve"> </w:t>
+      </w:r>
+      <w:r>
+        <w:rPr>
+          <w:sz w:val="24"/>
+          <w:szCs w:val="24"/>
+        </w:rPr>
+        <w:t>Dynamic</w:t>
+      </w:r>
+    </w:p>
+    <w:p>
+      <w:pPr>
+        <w:ind w:left="360"/>
+        <w:jc w:val="both"/>
+        <w:rPr>
+          <w:sz w:val="24"/>
+          <w:szCs w:val="24"/>
+        </w:rPr>
+      </w:pPr>
+      <w:r>
+        <w:rPr>
+          <w:b/>
+          <w:bCs/>
+          <w:sz w:val="24"/>
+          <w:szCs w:val="24"/>
+        </w:rPr>
+        <w:t>Category:</w:t>
+      </w:r>
+      <w:r>
+        <w:rPr>
+          <w:sz w:val="24"/>
+          <w:szCs w:val="24"/>
+        </w:rPr>
+        <w:t xml:space="preserve"> Structural fact</w:t>
+      </w:r>
+    </w:p>
+    <w:p>
+      <w:pPr>
+        <w:ind w:left="360"/>
+        <w:jc w:val="both"/>
+        <w:rPr>
+          <w:sz w:val="24"/>
+          <w:szCs w:val="24"/>
+        </w:rPr>
+      </w:pPr>
+      <w:r>
+        <w:rPr>
+          <w:b/>
+          <w:bCs/>
+          <w:sz w:val="24"/>
+          <w:szCs w:val="24"/>
+        </w:rPr>
+        <w:t>Date:</w:t>
+      </w:r>
+      <w:r>
+        <w:rPr>
+          <w:sz w:val="24"/>
+          <w:szCs w:val="24"/>
+        </w:rPr>
+        <w:t xml:space="preserve"> 1</w:t>
+      </w:r>
+      <w:r>
+        <w:rPr>
+          <w:sz w:val="24"/>
+          <w:szCs w:val="24"/>
+          <w:vertAlign w:val="superscript"/>
+        </w:rPr>
+        <w:t>st</w:t>
+      </w:r>
+      <w:r>
+        <w:rPr>
+          <w:sz w:val="24"/>
+          <w:szCs w:val="24"/>
+        </w:rPr>
+        <w:t xml:space="preserve"> December 2021</w:t>
+      </w:r>
+    </w:p>
+    <w:p>
+      <w:pPr>
+        <w:spacing w:line="276" w:lineRule="auto"/>
+        <w:ind w:left="360"/>
+        <w:jc w:val="both"/>
+        <w:rPr>
+          <w:sz w:val="24"/>
+          <w:szCs w:val="24"/>
+        </w:rPr>
+      </w:pPr>
+      <w:r>
+        <w:rPr>
+          <w:b/>
+          <w:bCs/>
+          <w:sz w:val="24"/>
+          <w:szCs w:val="24"/>
+        </w:rPr>
+        <w:t>Description:</w:t>
+      </w:r>
+      <w:r>
+        <w:rPr>
+          <w:sz w:val="24"/>
+          <w:szCs w:val="24"/>
+        </w:rPr>
+        <w:t xml:space="preserve"> </w:t>
+      </w:r>
+      <w:r>
+        <w:rPr>
+          <w:sz w:val="24"/>
+          <w:szCs w:val="24"/>
+        </w:rPr>
+        <w:t>The customer can see the preview of the purchased items with amount paid. Also, customer can print and can send the receipt to his/her provided email address. Moreover, receipt can be also saved in the current computer.</w:t>
+      </w:r>
+    </w:p>
+    <w:p>
+      <w:pPr>
         <w:spacing w:line="276" w:lineRule="auto"/>
         <w:rPr>
           <w:sz w:val="24"/>
@@ -1172,6 +1560,96 @@
       </w:rPr>
     </w:lvl>
   </w:abstractNum>
+  <w:abstractNum w:abstractNumId="11" w15:restartNumberingAfterBreak="0">
+    <w:nsid w:val="47F12E70"/>
+    <w:multiLevelType w:val="hybridMultilevel"/>
+    <w:tmpl w:val="7F6CBDFC"/>
+    <w:lvl w:ilvl="0" w:tplc="20280E86">
+      <w:start w:val="1"/>
+      <w:numFmt w:val="decimal"/>
+      <w:lvlText w:val="%1)"/>
+      <w:lvlJc w:val="left"/>
+      <w:pPr>
+        <w:ind w:left="720" w:hanging="360"/>
+      </w:pPr>
+      <w:rPr>
+        <w:b/>
+        <w:bCs/>
+      </w:rPr>
+    </w:lvl>
+    <w:lvl w:ilvl="1" w:tplc="40090019" w:tentative="1">
+      <w:start w:val="1"/>
+      <w:numFmt w:val="lowerLetter"/>
+      <w:lvlText w:val="%2."/>
+      <w:lvlJc w:val="left"/>
+      <w:pPr>
+        <w:ind w:left="1440" w:hanging="360"/>
+      </w:pPr>
+    </w:lvl>
+    <w:lvl w:ilvl="2" w:tplc="4009001B" w:tentative="1">
+      <w:start w:val="1"/>
+      <w:numFmt w:val="lowerRoman"/>
+      <w:lvlText w:val="%3."/>
+      <w:lvlJc w:val="right"/>
+      <w:pPr>
+        <w:ind w:left="2160" w:hanging="180"/>
+      </w:pPr>
+    </w:lvl>
+    <w:lvl w:ilvl="3" w:tplc="4009000F" w:tentative="1">
+      <w:start w:val="1"/>
+      <w:numFmt w:val="decimal"/>
+      <w:lvlText w:val="%4."/>
+      <w:lvlJc w:val="left"/>
+      <w:pPr>
+        <w:ind w:left="2880" w:hanging="360"/>
+      </w:pPr>
+    </w:lvl>
+    <w:lvl w:ilvl="4" w:tplc="40090019" w:tentative="1">
+      <w:start w:val="1"/>
+      <w:numFmt w:val="lowerLetter"/>
+      <w:lvlText w:val="%5."/>
+      <w:lvlJc w:val="left"/>
+      <w:pPr>
+        <w:ind w:left="3600" w:hanging="360"/>
+      </w:pPr>
+    </w:lvl>
+    <w:lvl w:ilvl="5" w:tplc="4009001B" w:tentative="1">
+      <w:start w:val="1"/>
+      <w:numFmt w:val="lowerRoman"/>
+      <w:lvlText w:val="%6."/>
+      <w:lvlJc w:val="right"/>
+      <w:pPr>
+        <w:ind w:left="4320" w:hanging="180"/>
+      </w:pPr>
+    </w:lvl>
+    <w:lvl w:ilvl="6" w:tplc="4009000F" w:tentative="1">
+      <w:start w:val="1"/>
+      <w:numFmt w:val="decimal"/>
+      <w:lvlText w:val="%7."/>
+      <w:lvlJc w:val="left"/>
+      <w:pPr>
+        <w:ind w:left="5040" w:hanging="360"/>
+      </w:pPr>
+    </w:lvl>
+    <w:lvl w:ilvl="7" w:tplc="40090019" w:tentative="1">
+      <w:start w:val="1"/>
+      <w:numFmt w:val="lowerLetter"/>
+      <w:lvlText w:val="%8."/>
+      <w:lvlJc w:val="left"/>
+      <w:pPr>
+        <w:ind w:left="5760" w:hanging="360"/>
+      </w:pPr>
+    </w:lvl>
+    <w:lvl w:ilvl="8" w:tplc="4009001B" w:tentative="1">
+      <w:start w:val="1"/>
+      <w:numFmt w:val="lowerRoman"/>
+      <w:lvlText w:val="%9."/>
+      <w:lvlJc w:val="right"/>
+      <w:pPr>
+        <w:ind w:left="6480" w:hanging="180"/>
+      </w:pPr>
+    </w:lvl>
+  </w:abstractNum>
   <w:num w:numId="1">
     <w:abstractNumId w:val="9"/>
   </w:num>
@@ -1204,6 +1682,9 @@
   </w:num>
   <w:num w:numId="11">
     <w:abstractNumId w:val="10"/>
+  </w:num>
+  <w:num w:numId="12">
+    <w:abstractNumId w:val="11"/>
   </w:num>
 </w:numbering>
 </file>
@@ -1331,6 +1812,7 @@
     <w:lsdException w:name="HTML Sample" w:semiHidden="1" w:unhideWhenUsed="1"/>
     <w:lsdException w:name="HTML Typewriter" w:semiHidden="1" w:unhideWhenUsed="1"/>
     <w:lsdException w:name="HTML Variable" w:semiHidden="1" w:unhideWhenUsed="1"/>
+    <w:lsdException w:name="Normal Table" w:semiHidden="1" w:unhideWhenUsed="1"/>
     <w:lsdException w:name="annotation subject" w:semiHidden="1" w:unhideWhenUsed="1"/>
     <w:lsdException w:name="No List" w:semiHidden="1" w:unhideWhenUsed="1"/>
     <w:lsdException w:name="Outline List 1" w:semiHidden="1" w:unhideWhenUsed="1"/>
@@ -1377,8 +1859,10 @@
     <w:lsdException w:name="Table Subtle 2" w:semiHidden="1" w:unhideWhenUsed="1"/>
     <w:lsdException w:name="Table Web 1" w:semiHidden="1" w:unhideWhenUsed="1"/>
     <w:lsdException w:name="Table Web 2" w:semiHidden="1" w:unhideWhenUsed="1"/>
+    <w:lsdException w:name="Table Web 3" w:semiHidden="1" w:unhideWhenUsed="1"/>
     <w:lsdException w:name="Balloon Text" w:semiHidden="1" w:unhideWhenUsed="1"/>
     <w:lsdException w:name="Table Grid" w:uiPriority="59"/>
+    <w:lsdException w:name="Table Theme" w:semiHidden="1" w:unhideWhenUsed="1"/>
     <w:lsdException w:name="Placeholder Text" w:semiHidden="1"/>
     <w:lsdException w:name="No Spacing" w:semiHidden="1" w:unhideWhenUsed="1" w:qFormat="1"/>
     <w:lsdException w:name="Light Shading" w:uiPriority="60"/>
@@ -25968,6 +26452,8 @@
   </w:compat>
   <w:rsids>
     <w:rsidRoot w:val="00D83673"/>
+    <w:rsid w:val="00036235"/>
+    <w:rsid w:val="00B24D2A"/>
     <w:rsid w:val="00D83673"/>
     <w:rsid w:val="00E53FA2"/>
   </w:rsids>
@@ -26418,73 +26904,17 @@
     <w:semiHidden/>
     <w:unhideWhenUsed/>
   </w:style>
-  <w:style w:type="paragraph" w:customStyle="1" w:styleId="860CFFC0AD9646EF9E77C5CA7358F841">
-    <w:name w:val="860CFFC0AD9646EF9E77C5CA7358F841"/>
-  </w:style>
   <w:style w:type="paragraph" w:customStyle="1" w:styleId="28CE9D7DC6FD48738D7746679FA5BF20">
     <w:name w:val="28CE9D7DC6FD48738D7746679FA5BF20"/>
   </w:style>
-  <w:style w:type="paragraph" w:customStyle="1" w:styleId="3DDE39B1949C4B84AEEBEEFABA266569">
-    <w:name w:val="3DDE39B1949C4B84AEEBEEFABA266569"/>
-  </w:style>
   <w:style w:type="paragraph" w:customStyle="1" w:styleId="2A8103AF2EB14EF187367B17A9AF17D9">
     <w:name w:val="2A8103AF2EB14EF187367B17A9AF17D9"/>
   </w:style>
-  <w:style w:type="paragraph" w:customStyle="1" w:styleId="DCFB6A8B4CE24CDA9D110205ECAC3A8C">
-    <w:name w:val="DCFB6A8B4CE24CDA9D110205ECAC3A8C"/>
-  </w:style>
   <w:style w:type="paragraph" w:customStyle="1" w:styleId="75E88544F1DE4CADA02C765F67B9543C">
     <w:name w:val="75E88544F1DE4CADA02C765F67B9543C"/>
   </w:style>
-  <w:style w:type="paragraph" w:customStyle="1" w:styleId="BF668EE976A2410F8734F7D672002E74">
-    <w:name w:val="BF668EE976A2410F8734F7D672002E74"/>
-  </w:style>
   <w:style w:type="paragraph" w:customStyle="1" w:styleId="9EA37174B71043E6B356566FFEC3EFF9">
     <w:name w:val="9EA37174B71043E6B356566FFEC3EFF9"/>
-  </w:style>
-  <w:style w:type="paragraph" w:customStyle="1" w:styleId="E5A8DCB4F2BF4FF3A3522497348D0226">
-    <w:name w:val="E5A8DCB4F2BF4FF3A3522497348D0226"/>
-  </w:style>
-  <w:style w:type="paragraph" w:customStyle="1" w:styleId="82697AF43ECA480B9492FE2CB5682E79">
-    <w:name w:val="82697AF43ECA480B9492FE2CB5682E79"/>
-  </w:style>
-  <w:style w:type="paragraph" w:customStyle="1" w:styleId="6C22EFF8237E4D969235DDB282CEE7C2">
-    <w:name w:val="6C22EFF8237E4D969235DDB282CEE7C2"/>
-  </w:style>
-  <w:style w:type="paragraph" w:customStyle="1" w:styleId="4757A64B22D04C4DB7BB95D44BA3D1AB">
-    <w:name w:val="4757A64B22D04C4DB7BB95D44BA3D1AB"/>
-  </w:style>
-  <w:style w:type="paragraph" w:customStyle="1" w:styleId="5AE987471A544D629CE9541CDE833840">
-    <w:name w:val="5AE987471A544D629CE9541CDE833840"/>
-    <w:rsid w:val="00D83673"/>
-  </w:style>
-  <w:style w:type="paragraph" w:customStyle="1" w:styleId="1796AA62EB344934A9A97C22AA307399">
-    <w:name w:val="1796AA62EB344934A9A97C22AA307399"/>
-    <w:rsid w:val="00D83673"/>
-  </w:style>
-  <w:style w:type="paragraph" w:customStyle="1" w:styleId="4400C9E90A6B4E0FB456EF0013F05136">
-    <w:name w:val="4400C9E90A6B4E0FB456EF0013F05136"/>
-    <w:rsid w:val="00D83673"/>
-  </w:style>
-  <w:style w:type="paragraph" w:customStyle="1" w:styleId="1D8DD2BB4FDA47B4973797F4D6636314">
-    <w:name w:val="1D8DD2BB4FDA47B4973797F4D6636314"/>
-    <w:rsid w:val="00D83673"/>
-  </w:style>
-  <w:style w:type="paragraph" w:customStyle="1" w:styleId="24B1125896D44255A28483ADF1EAF930">
-    <w:name w:val="24B1125896D44255A28483ADF1EAF930"/>
-    <w:rsid w:val="00D83673"/>
-  </w:style>
-  <w:style w:type="paragraph" w:customStyle="1" w:styleId="132345071D214A56940CF9ADB99DE1E0">
-    <w:name w:val="132345071D214A56940CF9ADB99DE1E0"/>
-    <w:rsid w:val="00D83673"/>
-  </w:style>
-  <w:style w:type="paragraph" w:customStyle="1" w:styleId="3B10F32450EC4666AC43265CCDAB6C8B">
-    <w:name w:val="3B10F32450EC4666AC43265CCDAB6C8B"/>
-    <w:rsid w:val="00D83673"/>
-  </w:style>
-  <w:style w:type="paragraph" w:customStyle="1" w:styleId="0F4D617BC0F44977B3C3FEBD276CB9B3">
-    <w:name w:val="0F4D617BC0F44977B3C3FEBD276CB9B3"/>
-    <w:rsid w:val="00D83673"/>
   </w:style>
 </w:styles>
 </file>

</xml_diff>

<commit_message>
Updated Memo with Entities, new business rules and relationships.
</commit_message>
<xml_diff>
--- a/Artifacts/ArthDBProject.docx
+++ b/Artifacts/ArthDBProject.docx
@@ -523,6 +523,27 @@
           <w:sz w:val="24"/>
           <w:szCs w:val="24"/>
         </w:rPr>
+        <w:t>Maintenance form</w:t>
+      </w:r>
+    </w:p>
+    <w:p>
+      <w:pPr>
+        <w:pStyle w:val="ListParagraph"/>
+        <w:numPr>
+          <w:ilvl w:val="0"/>
+          <w:numId w:val="11"/>
+        </w:numPr>
+        <w:spacing w:line="276" w:lineRule="auto"/>
+        <w:rPr>
+          <w:sz w:val="24"/>
+          <w:szCs w:val="24"/>
+        </w:rPr>
+      </w:pPr>
+      <w:r>
+        <w:rPr>
+          <w:sz w:val="24"/>
+          <w:szCs w:val="24"/>
+        </w:rPr>
         <w:t>About Form</w:t>
       </w:r>
     </w:p>
@@ -551,6 +572,98 @@
       <w:pPr>
         <w:pStyle w:val="ListParagraph"/>
         <w:spacing w:line="276" w:lineRule="auto"/>
+        <w:jc w:val="both"/>
+        <w:rPr>
+          <w:sz w:val="24"/>
+          <w:szCs w:val="24"/>
+        </w:rPr>
+      </w:pPr>
+    </w:p>
+    <w:p>
+      <w:pPr>
+        <w:spacing w:line="276" w:lineRule="auto"/>
+        <w:jc w:val="both"/>
+        <w:rPr>
+          <w:sz w:val="24"/>
+          <w:szCs w:val="24"/>
+        </w:rPr>
+      </w:pPr>
+      <w:r>
+        <w:rPr>
+          <w:sz w:val="24"/>
+          <w:szCs w:val="24"/>
+        </w:rPr>
+        <w:t>Entities of the Application</w:t>
+      </w:r>
+    </w:p>
+    <w:p>
+      <w:pPr>
+        <w:pStyle w:val="ListParagraph"/>
+        <w:numPr>
+          <w:ilvl w:val="0"/>
+          <w:numId w:val="13"/>
+        </w:numPr>
+        <w:spacing w:line="276" w:lineRule="auto"/>
+        <w:jc w:val="both"/>
+        <w:rPr>
+          <w:sz w:val="24"/>
+          <w:szCs w:val="24"/>
+        </w:rPr>
+      </w:pPr>
+      <w:r>
+        <w:rPr>
+          <w:sz w:val="24"/>
+          <w:szCs w:val="24"/>
+        </w:rPr>
+        <w:t>Customer</w:t>
+      </w:r>
+    </w:p>
+    <w:p>
+      <w:pPr>
+        <w:pStyle w:val="ListParagraph"/>
+        <w:numPr>
+          <w:ilvl w:val="0"/>
+          <w:numId w:val="13"/>
+        </w:numPr>
+        <w:spacing w:line="276" w:lineRule="auto"/>
+        <w:jc w:val="both"/>
+        <w:rPr>
+          <w:sz w:val="24"/>
+          <w:szCs w:val="24"/>
+        </w:rPr>
+      </w:pPr>
+      <w:r>
+        <w:rPr>
+          <w:sz w:val="24"/>
+          <w:szCs w:val="24"/>
+        </w:rPr>
+        <w:t>Items</w:t>
+      </w:r>
+    </w:p>
+    <w:p>
+      <w:pPr>
+        <w:spacing w:line="276" w:lineRule="auto"/>
+        <w:jc w:val="both"/>
+        <w:rPr>
+          <w:sz w:val="24"/>
+          <w:szCs w:val="24"/>
+        </w:rPr>
+      </w:pPr>
+    </w:p>
+    <w:p>
+      <w:pPr>
+        <w:spacing w:line="276" w:lineRule="auto"/>
+        <w:jc w:val="both"/>
+        <w:rPr>
+          <w:sz w:val="24"/>
+          <w:szCs w:val="24"/>
+        </w:rPr>
+      </w:pPr>
+    </w:p>
+    <w:p>
+      <w:pPr>
+        <w:spacing w:line="276" w:lineRule="auto"/>
+        <w:jc w:val="both"/>
         <w:rPr>
           <w:sz w:val="24"/>
           <w:szCs w:val="24"/>
@@ -606,7 +719,14 @@
           <w:sz w:val="24"/>
           <w:szCs w:val="24"/>
         </w:rPr>
-        <w:t xml:space="preserve"> – Item’s information</w:t>
+        <w:t xml:space="preserve"> – Item’s </w:t>
+      </w:r>
+      <w:r>
+        <w:rPr>
+          <w:sz w:val="24"/>
+          <w:szCs w:val="24"/>
+        </w:rPr>
+        <w:t>Price</w:t>
       </w:r>
     </w:p>
     <w:p>
@@ -684,7 +804,14 @@
           <w:sz w:val="24"/>
           <w:szCs w:val="24"/>
         </w:rPr>
-        <w:t xml:space="preserve"> 1</w:t>
+        <w:t xml:space="preserve"> </w:t>
+      </w:r>
+      <w:r>
+        <w:rPr>
+          <w:sz w:val="24"/>
+          <w:szCs w:val="24"/>
+        </w:rPr>
+        <w:t>2</w:t>
       </w:r>
       <w:r>
         <w:rPr>
@@ -719,7 +846,6 @@
           <w:sz w:val="24"/>
           <w:szCs w:val="24"/>
         </w:rPr>
-        <w:lastRenderedPageBreak/>
         <w:t>Description:</w:t>
       </w:r>
       <w:r>
@@ -727,23 +853,14 @@
           <w:sz w:val="24"/>
           <w:szCs w:val="24"/>
         </w:rPr>
-        <w:t xml:space="preserve"> There should be items when customer logins to the system. Customer can select items and add to cart. Items should be </w:t>
+        <w:t xml:space="preserve"> </w:t>
       </w:r>
-      <w:proofErr w:type="gramStart"/>
       <w:r>
         <w:rPr>
           <w:sz w:val="24"/>
           <w:szCs w:val="24"/>
         </w:rPr>
-        <w:t>have</w:t>
-      </w:r>
-      <w:proofErr w:type="gramEnd"/>
-      <w:r>
-        <w:rPr>
-          <w:sz w:val="24"/>
-          <w:szCs w:val="24"/>
-        </w:rPr>
-        <w:t xml:space="preserve"> item name, item price, discount on that particular item.</w:t>
+        <w:t>There are many items in the database. The business rule is that the item cannot cost more that 80$. If the rule seems to be broken, the error message will pop-up.</w:t>
       </w:r>
     </w:p>
     <w:p>
@@ -784,7 +901,16 @@
           <w:sz w:val="24"/>
           <w:szCs w:val="24"/>
         </w:rPr>
-        <w:t>001</w:t>
+        <w:t>00</w:t>
+      </w:r>
+      <w:r>
+        <w:rPr>
+          <w:b/>
+          <w:bCs/>
+          <w:sz w:val="24"/>
+          <w:szCs w:val="24"/>
+        </w:rPr>
+        <w:t>2</w:t>
       </w:r>
       <w:r>
         <w:rPr>
@@ -798,7 +924,14 @@
           <w:sz w:val="24"/>
           <w:szCs w:val="24"/>
         </w:rPr>
-        <w:t>Print Receipt</w:t>
+        <w:t xml:space="preserve">Item </w:t>
+      </w:r>
+      <w:r>
+        <w:rPr>
+          <w:sz w:val="24"/>
+          <w:szCs w:val="24"/>
+        </w:rPr>
+        <w:t>Quantity</w:t>
       </w:r>
     </w:p>
     <w:p>
@@ -883,7 +1016,14 @@
           <w:sz w:val="24"/>
           <w:szCs w:val="24"/>
         </w:rPr>
-        <w:t xml:space="preserve"> 1</w:t>
+        <w:t xml:space="preserve"> </w:t>
+      </w:r>
+      <w:r>
+        <w:rPr>
+          <w:sz w:val="24"/>
+          <w:szCs w:val="24"/>
+        </w:rPr>
+        <w:t>2</w:t>
       </w:r>
       <w:r>
         <w:rPr>
@@ -932,7 +1072,179 @@
           <w:sz w:val="24"/>
           <w:szCs w:val="24"/>
         </w:rPr>
-        <w:t>The customer can see the preview of the purchased items with amount paid. Also, customer can print and can send the receipt to his/her provided email address. Moreover, receipt can be also saved in the current computer.</w:t>
+        <w:t>The customer can</w:t>
+      </w:r>
+      <w:r>
+        <w:rPr>
+          <w:sz w:val="24"/>
+          <w:szCs w:val="24"/>
+        </w:rPr>
+        <w:t>not</w:t>
+      </w:r>
+      <w:r>
+        <w:rPr>
+          <w:sz w:val="24"/>
+          <w:szCs w:val="24"/>
+        </w:rPr>
+        <w:t xml:space="preserve"> order more that </w:t>
+      </w:r>
+      <w:r>
+        <w:rPr>
+          <w:sz w:val="24"/>
+          <w:szCs w:val="24"/>
+        </w:rPr>
+        <w:t>1</w:t>
+      </w:r>
+      <w:r>
+        <w:rPr>
+          <w:sz w:val="24"/>
+          <w:szCs w:val="24"/>
+        </w:rPr>
+        <w:t>0 items at a time. If does, the error message will show.</w:t>
+      </w:r>
+      <w:r>
+        <w:rPr>
+          <w:sz w:val="24"/>
+          <w:szCs w:val="24"/>
+        </w:rPr>
+        <w:t xml:space="preserve"> There will be some validation to keep this business rule safe.</w:t>
+      </w:r>
+    </w:p>
+    <w:p>
+      <w:pPr>
+        <w:pStyle w:val="ListParagraph"/>
+        <w:numPr>
+          <w:ilvl w:val="0"/>
+          <w:numId w:val="14"/>
+        </w:numPr>
+        <w:spacing w:line="276" w:lineRule="auto"/>
+        <w:jc w:val="both"/>
+        <w:rPr>
+          <w:sz w:val="24"/>
+          <w:szCs w:val="24"/>
+        </w:rPr>
+      </w:pPr>
+      <w:r>
+        <w:rPr>
+          <w:b/>
+          <w:bCs/>
+          <w:sz w:val="24"/>
+          <w:szCs w:val="24"/>
+        </w:rPr>
+        <w:t>Relationship:</w:t>
+      </w:r>
+    </w:p>
+    <w:p>
+      <w:pPr>
+        <w:spacing w:line="276" w:lineRule="auto"/>
+        <w:ind w:left="360"/>
+        <w:jc w:val="both"/>
+        <w:rPr>
+          <w:sz w:val="24"/>
+          <w:szCs w:val="24"/>
+        </w:rPr>
+      </w:pPr>
+      <w:r>
+        <w:rPr>
+          <w:sz w:val="24"/>
+          <w:szCs w:val="24"/>
+        </w:rPr>
+        <w:t>I will have more th</w:t>
+      </w:r>
+      <w:r>
+        <w:rPr>
+          <w:sz w:val="24"/>
+          <w:szCs w:val="24"/>
+        </w:rPr>
+        <w:t>a</w:t>
+      </w:r>
+      <w:r>
+        <w:rPr>
+          <w:sz w:val="24"/>
+          <w:szCs w:val="24"/>
+        </w:rPr>
+        <w:t>n</w:t>
+      </w:r>
+      <w:r>
+        <w:rPr>
+          <w:sz w:val="24"/>
+          <w:szCs w:val="24"/>
+        </w:rPr>
+        <w:t xml:space="preserve"> 3 tables.</w:t>
+      </w:r>
+    </w:p>
+    <w:p>
+      <w:pPr>
+        <w:spacing w:line="276" w:lineRule="auto"/>
+        <w:ind w:left="360"/>
+        <w:jc w:val="both"/>
+        <w:rPr>
+          <w:sz w:val="24"/>
+          <w:szCs w:val="24"/>
+        </w:rPr>
+      </w:pPr>
+      <w:r>
+        <w:rPr>
+          <w:sz w:val="24"/>
+          <w:szCs w:val="24"/>
+        </w:rPr>
+        <w:t>Two of them will be for</w:t>
+      </w:r>
+      <w:r>
+        <w:rPr>
+          <w:sz w:val="24"/>
+          <w:szCs w:val="24"/>
+        </w:rPr>
+        <w:t xml:space="preserve"> </w:t>
+      </w:r>
+      <w:r>
+        <w:rPr>
+          <w:sz w:val="24"/>
+          <w:szCs w:val="24"/>
+        </w:rPr>
+        <w:t xml:space="preserve">customer and </w:t>
+      </w:r>
+      <w:r>
+        <w:rPr>
+          <w:sz w:val="24"/>
+          <w:szCs w:val="24"/>
+        </w:rPr>
+        <w:t>items</w:t>
+      </w:r>
+      <w:r>
+        <w:rPr>
+          <w:sz w:val="24"/>
+          <w:szCs w:val="24"/>
+        </w:rPr>
+        <w:t xml:space="preserve">. </w:t>
+      </w:r>
+      <w:r>
+        <w:rPr>
+          <w:sz w:val="24"/>
+          <w:szCs w:val="24"/>
+        </w:rPr>
+        <w:t>Also,</w:t>
+      </w:r>
+      <w:r>
+        <w:rPr>
+          <w:sz w:val="24"/>
+          <w:szCs w:val="24"/>
+        </w:rPr>
+        <w:t xml:space="preserve"> I will have </w:t>
+      </w:r>
+      <w:r>
+        <w:rPr>
+          <w:sz w:val="24"/>
+          <w:szCs w:val="24"/>
+        </w:rPr>
+        <w:t>another</w:t>
+      </w:r>
+      <w:r>
+        <w:rPr>
+          <w:sz w:val="24"/>
+          <w:szCs w:val="24"/>
+        </w:rPr>
+        <w:t xml:space="preserve"> table for relationship between customer and order. The table name would be something like, shopping_details.</w:t>
       </w:r>
     </w:p>
     <w:p>
@@ -948,23 +1260,7 @@
           <w:sz w:val="24"/>
           <w:szCs w:val="24"/>
         </w:rPr>
-        <w:t xml:space="preserve">My </w:t>
-      </w:r>
-      <w:proofErr w:type="spellStart"/>
-      <w:r>
-        <w:rPr>
-          <w:sz w:val="24"/>
-          <w:szCs w:val="24"/>
-        </w:rPr>
-        <w:t>Github</w:t>
-      </w:r>
-      <w:proofErr w:type="spellEnd"/>
-      <w:r>
-        <w:rPr>
-          <w:sz w:val="24"/>
-          <w:szCs w:val="24"/>
-        </w:rPr>
-        <w:t xml:space="preserve"> Repository link: </w:t>
+        <w:t xml:space="preserve">My Github Repository link: </w:t>
       </w:r>
       <w:hyperlink r:id="rId7" w:history="1">
         <w:r>
@@ -1448,6 +1744,119 @@
     </w:lvl>
   </w:abstractNum>
   <w:abstractNum w:abstractNumId="10" w15:restartNumberingAfterBreak="0">
+    <w:nsid w:val="14F24CF1"/>
+    <w:multiLevelType w:val="hybridMultilevel"/>
+    <w:tmpl w:val="E6DE6CDC"/>
+    <w:lvl w:ilvl="0" w:tplc="40090001">
+      <w:start w:val="1"/>
+      <w:numFmt w:val="bullet"/>
+      <w:lvlText w:val=""/>
+      <w:lvlJc w:val="left"/>
+      <w:pPr>
+        <w:ind w:left="720" w:hanging="360"/>
+      </w:pPr>
+      <w:rPr>
+        <w:rFonts w:ascii="Symbol" w:hAnsi="Symbol" w:hint="default"/>
+      </w:rPr>
+    </w:lvl>
+    <w:lvl w:ilvl="1" w:tplc="40090003" w:tentative="1">
+      <w:start w:val="1"/>
+      <w:numFmt w:val="bullet"/>
+      <w:lvlText w:val="o"/>
+      <w:lvlJc w:val="left"/>
+      <w:pPr>
+        <w:ind w:left="1440" w:hanging="360"/>
+      </w:pPr>
+      <w:rPr>
+        <w:rFonts w:ascii="Courier New" w:hAnsi="Courier New" w:cs="Courier New" w:hint="default"/>
+      </w:rPr>
+    </w:lvl>
+    <w:lvl w:ilvl="2" w:tplc="40090005" w:tentative="1">
+      <w:start w:val="1"/>
+      <w:numFmt w:val="bullet"/>
+      <w:lvlText w:val=""/>
+      <w:lvlJc w:val="left"/>
+      <w:pPr>
+        <w:ind w:left="2160" w:hanging="360"/>
+      </w:pPr>
+      <w:rPr>
+        <w:rFonts w:ascii="Wingdings" w:hAnsi="Wingdings" w:hint="default"/>
+      </w:rPr>
+    </w:lvl>
+    <w:lvl w:ilvl="3" w:tplc="40090001" w:tentative="1">
+      <w:start w:val="1"/>
+      <w:numFmt w:val="bullet"/>
+      <w:lvlText w:val=""/>
+      <w:lvlJc w:val="left"/>
+      <w:pPr>
+        <w:ind w:left="2880" w:hanging="360"/>
+      </w:pPr>
+      <w:rPr>
+        <w:rFonts w:ascii="Symbol" w:hAnsi="Symbol" w:hint="default"/>
+      </w:rPr>
+    </w:lvl>
+    <w:lvl w:ilvl="4" w:tplc="40090003" w:tentative="1">
+      <w:start w:val="1"/>
+      <w:numFmt w:val="bullet"/>
+      <w:lvlText w:val="o"/>
+      <w:lvlJc w:val="left"/>
+      <w:pPr>
+        <w:ind w:left="3600" w:hanging="360"/>
+      </w:pPr>
+      <w:rPr>
+        <w:rFonts w:ascii="Courier New" w:hAnsi="Courier New" w:cs="Courier New" w:hint="default"/>
+      </w:rPr>
+    </w:lvl>
+    <w:lvl w:ilvl="5" w:tplc="40090005" w:tentative="1">
+      <w:start w:val="1"/>
+      <w:numFmt w:val="bullet"/>
+      <w:lvlText w:val=""/>
+      <w:lvlJc w:val="left"/>
+      <w:pPr>
+        <w:ind w:left="4320" w:hanging="360"/>
+      </w:pPr>
+      <w:rPr>
+        <w:rFonts w:ascii="Wingdings" w:hAnsi="Wingdings" w:hint="default"/>
+      </w:rPr>
+    </w:lvl>
+    <w:lvl w:ilvl="6" w:tplc="40090001" w:tentative="1">
+      <w:start w:val="1"/>
+      <w:numFmt w:val="bullet"/>
+      <w:lvlText w:val=""/>
+      <w:lvlJc w:val="left"/>
+      <w:pPr>
+        <w:ind w:left="5040" w:hanging="360"/>
+      </w:pPr>
+      <w:rPr>
+        <w:rFonts w:ascii="Symbol" w:hAnsi="Symbol" w:hint="default"/>
+      </w:rPr>
+    </w:lvl>
+    <w:lvl w:ilvl="7" w:tplc="40090003" w:tentative="1">
+      <w:start w:val="1"/>
+      <w:numFmt w:val="bullet"/>
+      <w:lvlText w:val="o"/>
+      <w:lvlJc w:val="left"/>
+      <w:pPr>
+        <w:ind w:left="5760" w:hanging="360"/>
+      </w:pPr>
+      <w:rPr>
+        <w:rFonts w:ascii="Courier New" w:hAnsi="Courier New" w:cs="Courier New" w:hint="default"/>
+      </w:rPr>
+    </w:lvl>
+    <w:lvl w:ilvl="8" w:tplc="40090005" w:tentative="1">
+      <w:start w:val="1"/>
+      <w:numFmt w:val="bullet"/>
+      <w:lvlText w:val=""/>
+      <w:lvlJc w:val="left"/>
+      <w:pPr>
+        <w:ind w:left="6480" w:hanging="360"/>
+      </w:pPr>
+      <w:rPr>
+        <w:rFonts w:ascii="Wingdings" w:hAnsi="Wingdings" w:hint="default"/>
+      </w:rPr>
+    </w:lvl>
+  </w:abstractNum>
+  <w:abstractNum w:abstractNumId="11" w15:restartNumberingAfterBreak="0">
     <w:nsid w:val="44150FD3"/>
     <w:multiLevelType w:val="hybridMultilevel"/>
     <w:tmpl w:val="6EDE9BFC"/>
@@ -1560,7 +1969,7 @@
       </w:rPr>
     </w:lvl>
   </w:abstractNum>
-  <w:abstractNum w:abstractNumId="11" w15:restartNumberingAfterBreak="0">
+  <w:abstractNum w:abstractNumId="12" w15:restartNumberingAfterBreak="0">
     <w:nsid w:val="47F12E70"/>
     <w:multiLevelType w:val="hybridMultilevel"/>
     <w:tmpl w:val="7F6CBDFC"/>
@@ -1650,6 +2059,119 @@
       </w:pPr>
     </w:lvl>
   </w:abstractNum>
+  <w:abstractNum w:abstractNumId="13" w15:restartNumberingAfterBreak="0">
+    <w:nsid w:val="63160FB2"/>
+    <w:multiLevelType w:val="hybridMultilevel"/>
+    <w:tmpl w:val="808E3628"/>
+    <w:lvl w:ilvl="0" w:tplc="40090009">
+      <w:start w:val="1"/>
+      <w:numFmt w:val="bullet"/>
+      <w:lvlText w:val=""/>
+      <w:lvlJc w:val="left"/>
+      <w:pPr>
+        <w:ind w:left="360" w:hanging="360"/>
+      </w:pPr>
+      <w:rPr>
+        <w:rFonts w:ascii="Wingdings" w:hAnsi="Wingdings" w:hint="default"/>
+      </w:rPr>
+    </w:lvl>
+    <w:lvl w:ilvl="1" w:tplc="40090003" w:tentative="1">
+      <w:start w:val="1"/>
+      <w:numFmt w:val="bullet"/>
+      <w:lvlText w:val="o"/>
+      <w:lvlJc w:val="left"/>
+      <w:pPr>
+        <w:ind w:left="1080" w:hanging="360"/>
+      </w:pPr>
+      <w:rPr>
+        <w:rFonts w:ascii="Courier New" w:hAnsi="Courier New" w:cs="Courier New" w:hint="default"/>
+      </w:rPr>
+    </w:lvl>
+    <w:lvl w:ilvl="2" w:tplc="40090005" w:tentative="1">
+      <w:start w:val="1"/>
+      <w:numFmt w:val="bullet"/>
+      <w:lvlText w:val=""/>
+      <w:lvlJc w:val="left"/>
+      <w:pPr>
+        <w:ind w:left="1800" w:hanging="360"/>
+      </w:pPr>
+      <w:rPr>
+        <w:rFonts w:ascii="Wingdings" w:hAnsi="Wingdings" w:hint="default"/>
+      </w:rPr>
+    </w:lvl>
+    <w:lvl w:ilvl="3" w:tplc="40090001" w:tentative="1">
+      <w:start w:val="1"/>
+      <w:numFmt w:val="bullet"/>
+      <w:lvlText w:val=""/>
+      <w:lvlJc w:val="left"/>
+      <w:pPr>
+        <w:ind w:left="2520" w:hanging="360"/>
+      </w:pPr>
+      <w:rPr>
+        <w:rFonts w:ascii="Symbol" w:hAnsi="Symbol" w:hint="default"/>
+      </w:rPr>
+    </w:lvl>
+    <w:lvl w:ilvl="4" w:tplc="40090003" w:tentative="1">
+      <w:start w:val="1"/>
+      <w:numFmt w:val="bullet"/>
+      <w:lvlText w:val="o"/>
+      <w:lvlJc w:val="left"/>
+      <w:pPr>
+        <w:ind w:left="3240" w:hanging="360"/>
+      </w:pPr>
+      <w:rPr>
+        <w:rFonts w:ascii="Courier New" w:hAnsi="Courier New" w:cs="Courier New" w:hint="default"/>
+      </w:rPr>
+    </w:lvl>
+    <w:lvl w:ilvl="5" w:tplc="40090005" w:tentative="1">
+      <w:start w:val="1"/>
+      <w:numFmt w:val="bullet"/>
+      <w:lvlText w:val=""/>
+      <w:lvlJc w:val="left"/>
+      <w:pPr>
+        <w:ind w:left="3960" w:hanging="360"/>
+      </w:pPr>
+      <w:rPr>
+        <w:rFonts w:ascii="Wingdings" w:hAnsi="Wingdings" w:hint="default"/>
+      </w:rPr>
+    </w:lvl>
+    <w:lvl w:ilvl="6" w:tplc="40090001" w:tentative="1">
+      <w:start w:val="1"/>
+      <w:numFmt w:val="bullet"/>
+      <w:lvlText w:val=""/>
+      <w:lvlJc w:val="left"/>
+      <w:pPr>
+        <w:ind w:left="4680" w:hanging="360"/>
+      </w:pPr>
+      <w:rPr>
+        <w:rFonts w:ascii="Symbol" w:hAnsi="Symbol" w:hint="default"/>
+      </w:rPr>
+    </w:lvl>
+    <w:lvl w:ilvl="7" w:tplc="40090003" w:tentative="1">
+      <w:start w:val="1"/>
+      <w:numFmt w:val="bullet"/>
+      <w:lvlText w:val="o"/>
+      <w:lvlJc w:val="left"/>
+      <w:pPr>
+        <w:ind w:left="5400" w:hanging="360"/>
+      </w:pPr>
+      <w:rPr>
+        <w:rFonts w:ascii="Courier New" w:hAnsi="Courier New" w:cs="Courier New" w:hint="default"/>
+      </w:rPr>
+    </w:lvl>
+    <w:lvl w:ilvl="8" w:tplc="40090005" w:tentative="1">
+      <w:start w:val="1"/>
+      <w:numFmt w:val="bullet"/>
+      <w:lvlText w:val=""/>
+      <w:lvlJc w:val="left"/>
+      <w:pPr>
+        <w:ind w:left="6120" w:hanging="360"/>
+      </w:pPr>
+      <w:rPr>
+        <w:rFonts w:ascii="Wingdings" w:hAnsi="Wingdings" w:hint="default"/>
+      </w:rPr>
+    </w:lvl>
+  </w:abstractNum>
   <w:num w:numId="1">
     <w:abstractNumId w:val="9"/>
   </w:num>
@@ -1681,10 +2203,16 @@
     <w:abstractNumId w:val="0"/>
   </w:num>
   <w:num w:numId="11">
+    <w:abstractNumId w:val="11"/>
+  </w:num>
+  <w:num w:numId="12">
+    <w:abstractNumId w:val="12"/>
+  </w:num>
+  <w:num w:numId="13">
     <w:abstractNumId w:val="10"/>
   </w:num>
-  <w:num w:numId="12">
-    <w:abstractNumId w:val="11"/>
+  <w:num w:numId="14">
+    <w:abstractNumId w:val="13"/>
   </w:num>
 </w:numbering>
 </file>
@@ -26453,6 +26981,8 @@
   <w:rsids>
     <w:rsidRoot w:val="00D83673"/>
     <w:rsid w:val="00036235"/>
+    <w:rsid w:val="005178F4"/>
+    <w:rsid w:val="007956E9"/>
     <w:rsid w:val="00B24D2A"/>
     <w:rsid w:val="00D83673"/>
     <w:rsid w:val="00E53FA2"/>

</xml_diff>

<commit_message>
Updated Business rule 001
</commit_message>
<xml_diff>
--- a/Artifacts/ArthDBProject.docx
+++ b/Artifacts/ArthDBProject.docx
@@ -717,7 +717,7 @@
           <w:sz w:val="24"/>
           <w:szCs w:val="24"/>
         </w:rPr>
-        <w:t>Application Rule</w:t>
+        <w:t>Tax on Subtotal</w:t>
       </w:r>
     </w:p>
     <w:p>
@@ -849,13 +849,13 @@
         <w:t xml:space="preserve"> </w:t>
       </w:r>
       <w:r>
-        <w:t>T</w:t>
+        <w:t>There is certain amount of tax determined according to the subtotal</w:t>
       </w:r>
       <w:r>
-        <w:t xml:space="preserve">he application must be able to add an item to the cart </w:t>
+        <w:t>.</w:t>
       </w:r>
       <w:r>
-        <w:t xml:space="preserve">and application must be able to check out the items. </w:t>
+        <w:t xml:space="preserve"> If subtotal goes over 150$, 20% tax will be added. If it’s less than 150 and more than 100, 17% tax will be added to subtotal. If subtotal is more than 50 and less than 100, 13% of tax will be added to subtotal.</w:t>
       </w:r>
     </w:p>
     <w:p>
@@ -27028,9 +27028,10 @@
     <w:rsid w:val="00036235"/>
     <w:rsid w:val="005178F4"/>
     <w:rsid w:val="007956E9"/>
-    <w:rsid w:val="009E3E1C"/>
+    <w:rsid w:val="009B0C0B"/>
     <w:rsid w:val="00B24D2A"/>
     <w:rsid w:val="00D83673"/>
+    <w:rsid w:val="00DD18A0"/>
     <w:rsid w:val="00E53FA2"/>
   </w:rsids>
   <m:mathPr>

</xml_diff>